<commit_message>
Oct 17, 2019 update
</commit_message>
<xml_diff>
--- a/Peper/Video Record Note.docx
+++ b/Peper/Video Record Note.docx
@@ -1,6 +1,6 @@
 
 <file path=word/document.xml><?xml version="1.0" encoding="utf-8"?>
-<w:document xmlns:wpc="http://schemas.microsoft.com/office/word/2010/wordprocessingCanvas" xmlns:mo="http://schemas.microsoft.com/office/mac/office/2008/main" xmlns:mc="http://schemas.openxmlformats.org/markup-compatibility/2006" xmlns:mv="urn:schemas-microsoft-com:mac:vml" xmlns:o="urn:schemas-microsoft-com:office:office" xmlns:r="http://schemas.openxmlformats.org/officeDocument/2006/relationships" xmlns:m="http://schemas.openxmlformats.org/officeDocument/2006/math" xmlns:v="urn:schemas-microsoft-com:vml" xmlns:wp14="http://schemas.microsoft.com/office/word/2010/wordprocessingDrawing" xmlns:wp="http://schemas.openxmlformats.org/drawingml/2006/wordprocessingDrawing" xmlns:w10="urn:schemas-microsoft-com:office:word" xmlns:w="http://schemas.openxmlformats.org/wordprocessingml/2006/main" xmlns:w14="http://schemas.microsoft.com/office/word/2010/wordml" xmlns:w15="http://schemas.microsoft.com/office/word/2012/wordml" xmlns:wpg="http://schemas.microsoft.com/office/word/2010/wordprocessingGroup" xmlns:wpi="http://schemas.microsoft.com/office/word/2010/wordprocessingInk" xmlns:wne="http://schemas.microsoft.com/office/word/2006/wordml" xmlns:wps="http://schemas.microsoft.com/office/word/2010/wordprocessingShape" mc:Ignorable="w14 w15 wp14">
+<w:document xmlns:wpc="http://schemas.microsoft.com/office/word/2010/wordprocessingCanvas" xmlns:cx="http://schemas.microsoft.com/office/drawing/2014/chartex" xmlns:cx1="http://schemas.microsoft.com/office/drawing/2015/9/8/chartex" xmlns:cx2="http://schemas.microsoft.com/office/drawing/2015/10/21/chartex" xmlns:cx3="http://schemas.microsoft.com/office/drawing/2016/5/9/chartex" xmlns:cx4="http://schemas.microsoft.com/office/drawing/2016/5/10/chartex" xmlns:cx5="http://schemas.microsoft.com/office/drawing/2016/5/11/chartex" xmlns:cx6="http://schemas.microsoft.com/office/drawing/2016/5/12/chartex" xmlns:cx7="http://schemas.microsoft.com/office/drawing/2016/5/13/chartex" xmlns:cx8="http://schemas.microsoft.com/office/drawing/2016/5/14/chartex" xmlns:mc="http://schemas.openxmlformats.org/markup-compatibility/2006" xmlns:aink="http://schemas.microsoft.com/office/drawing/2016/ink" xmlns:am3d="http://schemas.microsoft.com/office/drawing/2017/model3d" xmlns:o="urn:schemas-microsoft-com:office:office" xmlns:r="http://schemas.openxmlformats.org/officeDocument/2006/relationships" xmlns:m="http://schemas.openxmlformats.org/officeDocument/2006/math" xmlns:v="urn:schemas-microsoft-com:vml" xmlns:wp14="http://schemas.microsoft.com/office/word/2010/wordprocessingDrawing" xmlns:wp="http://schemas.openxmlformats.org/drawingml/2006/wordprocessingDrawing" xmlns:w10="urn:schemas-microsoft-com:office:word" xmlns:w="http://schemas.openxmlformats.org/wordprocessingml/2006/main" xmlns:w14="http://schemas.microsoft.com/office/word/2010/wordml" xmlns:w15="http://schemas.microsoft.com/office/word/2012/wordml" xmlns:w16cid="http://schemas.microsoft.com/office/word/2016/wordml/cid" xmlns:w16se="http://schemas.microsoft.com/office/word/2015/wordml/symex" xmlns:wpg="http://schemas.microsoft.com/office/word/2010/wordprocessingGroup" xmlns:wpi="http://schemas.microsoft.com/office/word/2010/wordprocessingInk" xmlns:wne="http://schemas.microsoft.com/office/word/2006/wordml" xmlns:wps="http://schemas.microsoft.com/office/word/2010/wordprocessingShape" mc:Ignorable="w14 w15 w16se w16cid wp14">
   <w:body>
     <w:p/>
     <w:p>
@@ -143,6 +143,12 @@
         </w:rPr>
         <w:t xml:space="preserve"> 8</w:t>
       </w:r>
+      <w:r>
+        <w:rPr>
+          <w:lang w:eastAsia="zh-CN"/>
+        </w:rPr>
+        <w:br/>
+      </w:r>
     </w:p>
     <w:p>
       <w:pPr>
@@ -221,7 +227,23 @@
           <w:rFonts w:hint="eastAsia"/>
           <w:lang w:eastAsia="zh-CN"/>
         </w:rPr>
-        <w:t>number of agent carries bag</w:t>
+        <w:t xml:space="preserve">number of </w:t>
+      </w:r>
+      <w:proofErr w:type="gramStart"/>
+      <w:r>
+        <w:rPr>
+          <w:rFonts w:hint="eastAsia"/>
+          <w:lang w:eastAsia="zh-CN"/>
+        </w:rPr>
+        <w:t>agent</w:t>
+      </w:r>
+      <w:proofErr w:type="gramEnd"/>
+      <w:r>
+        <w:rPr>
+          <w:rFonts w:hint="eastAsia"/>
+          <w:lang w:eastAsia="zh-CN"/>
+        </w:rPr>
+        <w:t xml:space="preserve"> carries bag</w:t>
       </w:r>
       <w:r>
         <w:rPr>
@@ -254,8 +276,6 @@
         </w:rPr>
         <w:t xml:space="preserve"> kids)</w:t>
       </w:r>
-      <w:bookmarkStart w:id="0" w:name="_GoBack"/>
-      <w:bookmarkEnd w:id="0"/>
     </w:p>
     <w:p>
       <w:pPr>
@@ -342,7 +362,21 @@
           <w:lang w:eastAsia="zh-CN"/>
         </w:rPr>
         <w:br/>
-        <w:t xml:space="preserve">check ticket only need within one second, check bag (most of people not need to carry bag): 11, 3, 6, 6, 11, 13, 2, 10 </w:t>
+        <w:t xml:space="preserve">check ticket only </w:t>
+      </w:r>
+      <w:proofErr w:type="gramStart"/>
+      <w:r>
+        <w:rPr>
+          <w:lang w:eastAsia="zh-CN"/>
+        </w:rPr>
+        <w:t>need</w:t>
+      </w:r>
+      <w:proofErr w:type="gramEnd"/>
+      <w:r>
+        <w:rPr>
+          <w:lang w:eastAsia="zh-CN"/>
+        </w:rPr>
+        <w:t xml:space="preserve"> within one second, check bag (most of people not need to carry bag): 11, 3, 6, 6, 11, 13, 2, 10 </w:t>
       </w:r>
       <w:r>
         <w:rPr>
@@ -440,7 +474,23 @@
           <w:rFonts w:hint="eastAsia"/>
           <w:lang w:eastAsia="zh-CN"/>
         </w:rPr>
-        <w:t>number of agent carries bag</w:t>
+        <w:t xml:space="preserve">number of </w:t>
+      </w:r>
+      <w:proofErr w:type="gramStart"/>
+      <w:r>
+        <w:rPr>
+          <w:rFonts w:hint="eastAsia"/>
+          <w:lang w:eastAsia="zh-CN"/>
+        </w:rPr>
+        <w:t>agent</w:t>
+      </w:r>
+      <w:proofErr w:type="gramEnd"/>
+      <w:r>
+        <w:rPr>
+          <w:rFonts w:hint="eastAsia"/>
+          <w:lang w:eastAsia="zh-CN"/>
+        </w:rPr>
+        <w:t xml:space="preserve"> carries bag</w:t>
       </w:r>
       <w:r>
         <w:rPr>
@@ -867,6 +917,11 @@
     <w:p/>
     <w:p/>
     <w:p/>
+    <w:p/>
+    <w:p>
+      <w:bookmarkStart w:id="0" w:name="_GoBack"/>
+      <w:bookmarkEnd w:id="0"/>
+    </w:p>
     <w:sectPr>
       <w:pgSz w:w="11900" w:h="16840"/>
       <w:pgMar w:top="1440" w:right="1440" w:bottom="1440" w:left="1440" w:header="708" w:footer="708" w:gutter="0"/>
@@ -878,8 +933,8 @@
 </file>
 
 <file path=word/numbering.xml><?xml version="1.0" encoding="utf-8"?>
-<w:numbering xmlns:wpc="http://schemas.microsoft.com/office/word/2010/wordprocessingCanvas" xmlns:mo="http://schemas.microsoft.com/office/mac/office/2008/main" xmlns:mc="http://schemas.openxmlformats.org/markup-compatibility/2006" xmlns:mv="urn:schemas-microsoft-com:mac:vml" xmlns:o="urn:schemas-microsoft-com:office:office" xmlns:r="http://schemas.openxmlformats.org/officeDocument/2006/relationships" xmlns:m="http://schemas.openxmlformats.org/officeDocument/2006/math" xmlns:v="urn:schemas-microsoft-com:vml" xmlns:wp14="http://schemas.microsoft.com/office/word/2010/wordprocessingDrawing" xmlns:wp="http://schemas.openxmlformats.org/drawingml/2006/wordprocessingDrawing" xmlns:w10="urn:schemas-microsoft-com:office:word" xmlns:w="http://schemas.openxmlformats.org/wordprocessingml/2006/main" xmlns:w14="http://schemas.microsoft.com/office/word/2010/wordml" xmlns:w15="http://schemas.microsoft.com/office/word/2012/wordml" xmlns:wpg="http://schemas.microsoft.com/office/word/2010/wordprocessingGroup" xmlns:wpi="http://schemas.microsoft.com/office/word/2010/wordprocessingInk" xmlns:wne="http://schemas.microsoft.com/office/word/2006/wordml" xmlns:wps="http://schemas.microsoft.com/office/word/2010/wordprocessingShape" mc:Ignorable="w14 w15 wp14">
-  <w:abstractNum w:abstractNumId="0">
+<w:numbering xmlns:wpc="http://schemas.microsoft.com/office/word/2010/wordprocessingCanvas" xmlns:cx="http://schemas.microsoft.com/office/drawing/2014/chartex" xmlns:cx1="http://schemas.microsoft.com/office/drawing/2015/9/8/chartex" xmlns:cx2="http://schemas.microsoft.com/office/drawing/2015/10/21/chartex" xmlns:cx3="http://schemas.microsoft.com/office/drawing/2016/5/9/chartex" xmlns:cx4="http://schemas.microsoft.com/office/drawing/2016/5/10/chartex" xmlns:cx5="http://schemas.microsoft.com/office/drawing/2016/5/11/chartex" xmlns:cx6="http://schemas.microsoft.com/office/drawing/2016/5/12/chartex" xmlns:cx7="http://schemas.microsoft.com/office/drawing/2016/5/13/chartex" xmlns:cx8="http://schemas.microsoft.com/office/drawing/2016/5/14/chartex" xmlns:mc="http://schemas.openxmlformats.org/markup-compatibility/2006" xmlns:aink="http://schemas.microsoft.com/office/drawing/2016/ink" xmlns:am3d="http://schemas.microsoft.com/office/drawing/2017/model3d" xmlns:o="urn:schemas-microsoft-com:office:office" xmlns:r="http://schemas.openxmlformats.org/officeDocument/2006/relationships" xmlns:m="http://schemas.openxmlformats.org/officeDocument/2006/math" xmlns:v="urn:schemas-microsoft-com:vml" xmlns:wp14="http://schemas.microsoft.com/office/word/2010/wordprocessingDrawing" xmlns:wp="http://schemas.openxmlformats.org/drawingml/2006/wordprocessingDrawing" xmlns:w10="urn:schemas-microsoft-com:office:word" xmlns:w="http://schemas.openxmlformats.org/wordprocessingml/2006/main" xmlns:w14="http://schemas.microsoft.com/office/word/2010/wordml" xmlns:w15="http://schemas.microsoft.com/office/word/2012/wordml" xmlns:w16cid="http://schemas.microsoft.com/office/word/2016/wordml/cid" xmlns:w16se="http://schemas.microsoft.com/office/word/2015/wordml/symex" xmlns:wpg="http://schemas.microsoft.com/office/word/2010/wordprocessingGroup" xmlns:wpi="http://schemas.microsoft.com/office/word/2010/wordprocessingInk" xmlns:wne="http://schemas.microsoft.com/office/word/2006/wordml" xmlns:wps="http://schemas.microsoft.com/office/word/2010/wordprocessingShape" mc:Ignorable="w14 w15 w16se w16cid wp14">
+  <w:abstractNum w:abstractNumId="0" w15:restartNumberingAfterBreak="0">
     <w:nsid w:val="01543015"/>
     <w:multiLevelType w:val="hybridMultilevel"/>
     <w:tmpl w:val="0AA236CA"/>
@@ -975,11 +1030,11 @@
 </file>
 
 <file path=word/styles.xml><?xml version="1.0" encoding="utf-8"?>
-<w:styles xmlns:mc="http://schemas.openxmlformats.org/markup-compatibility/2006" xmlns:r="http://schemas.openxmlformats.org/officeDocument/2006/relationships" xmlns:w="http://schemas.openxmlformats.org/wordprocessingml/2006/main" xmlns:w14="http://schemas.microsoft.com/office/word/2010/wordml" xmlns:w15="http://schemas.microsoft.com/office/word/2012/wordml" mc:Ignorable="w14 w15">
+<w:styles xmlns:mc="http://schemas.openxmlformats.org/markup-compatibility/2006" xmlns:r="http://schemas.openxmlformats.org/officeDocument/2006/relationships" xmlns:w="http://schemas.openxmlformats.org/wordprocessingml/2006/main" xmlns:w14="http://schemas.microsoft.com/office/word/2010/wordml" xmlns:w15="http://schemas.microsoft.com/office/word/2012/wordml" xmlns:w16cid="http://schemas.microsoft.com/office/word/2016/wordml/cid" xmlns:w16se="http://schemas.microsoft.com/office/word/2015/wordml/symex" mc:Ignorable="w14 w15 w16se w16cid">
   <w:docDefaults>
     <w:rPrDefault>
       <w:rPr>
-        <w:rFonts w:asciiTheme="minorHAnsi" w:eastAsiaTheme="minorHAnsi" w:hAnsiTheme="minorHAnsi" w:cstheme="minorBidi"/>
+        <w:rFonts w:asciiTheme="minorHAnsi" w:eastAsia="SimSun" w:hAnsiTheme="minorHAnsi" w:cstheme="minorBidi"/>
         <w:sz w:val="24"/>
         <w:szCs w:val="24"/>
         <w:lang w:val="en-US" w:eastAsia="en-US" w:bidi="ar-SA"/>
@@ -987,7 +1042,7 @@
     </w:rPrDefault>
     <w:pPrDefault/>
   </w:docDefaults>
-  <w:latentStyles w:defLockedState="0" w:defUIPriority="99" w:defSemiHidden="0" w:defUnhideWhenUsed="0" w:defQFormat="0" w:count="382">
+  <w:latentStyles w:defLockedState="0" w:defUIPriority="99" w:defSemiHidden="0" w:defUnhideWhenUsed="0" w:defQFormat="0" w:count="377">
     <w:lsdException w:name="Normal" w:uiPriority="0" w:qFormat="1"/>
     <w:lsdException w:name="heading 1" w:uiPriority="9" w:qFormat="1"/>
     <w:lsdException w:name="heading 2" w:semiHidden="1" w:uiPriority="9" w:unhideWhenUsed="1" w:qFormat="1"/>
@@ -1144,15 +1199,6 @@
     <w:lsdException w:name="Balloon Text" w:semiHidden="1" w:unhideWhenUsed="1"/>
     <w:lsdException w:name="Table Grid" w:uiPriority="39"/>
     <w:lsdException w:name="Table Theme" w:semiHidden="1" w:unhideWhenUsed="1"/>
-    <w:lsdException w:name="Note Level 1" w:semiHidden="1" w:unhideWhenUsed="1"/>
-    <w:lsdException w:name="Note Level 2" w:semiHidden="1" w:unhideWhenUsed="1"/>
-    <w:lsdException w:name="Note Level 3" w:semiHidden="1" w:unhideWhenUsed="1"/>
-    <w:lsdException w:name="Note Level 4" w:semiHidden="1" w:unhideWhenUsed="1"/>
-    <w:lsdException w:name="Note Level 5" w:semiHidden="1" w:unhideWhenUsed="1"/>
-    <w:lsdException w:name="Note Level 6" w:semiHidden="1" w:unhideWhenUsed="1"/>
-    <w:lsdException w:name="Note Level 7" w:semiHidden="1" w:unhideWhenUsed="1"/>
-    <w:lsdException w:name="Note Level 8" w:semiHidden="1" w:unhideWhenUsed="1"/>
-    <w:lsdException w:name="Note Level 9" w:semiHidden="1" w:unhideWhenUsed="1"/>
     <w:lsdException w:name="Placeholder Text" w:semiHidden="1"/>
     <w:lsdException w:name="No Spacing" w:uiPriority="1" w:qFormat="1"/>
     <w:lsdException w:name="Light Shading" w:uiPriority="60"/>
@@ -1376,7 +1422,7 @@
     <w:qFormat/>
     <w:rsid w:val="00E0580A"/>
     <w:rPr>
-      <w:rFonts w:eastAsia="新細明體"/>
+      <w:rFonts w:eastAsia="PMingLiU"/>
     </w:rPr>
   </w:style>
   <w:style w:type="character" w:default="1" w:styleId="DefaultParagraphFont">

</xml_diff>